<commit_message>
ve so do tien trinh nghiep vu
</commit_message>
<xml_diff>
--- a/word/Do-an.docx
+++ b/word/Do-an.docx
@@ -2311,7 +2311,14 @@
           <w:b/>
           <w:u w:val="single"/>
         </w:rPr>
-        <w:t>MÔ TẢ PHÁT TRIỂN HỆ THỐNG:</w:t>
+        <w:t>KẾ HOẠCH DỰ KIẾN</w:t>
+      </w:r>
+      <w:r>
+        <w:rPr>
+          <w:b/>
+          <w:u w:val="single"/>
+        </w:rPr>
+        <w:t>:</w:t>
       </w:r>
       <w:bookmarkEnd w:id="52"/>
       <w:bookmarkEnd w:id="53"/>
@@ -2323,276 +2330,730 @@
     </w:p>
     <w:p>
       <w:pPr>
+        <w:outlineLvl w:val="1"/>
+        <w:rPr>
+          <w:b/>
+          <w:u w:val="single"/>
+        </w:rPr>
+      </w:pPr>
+    </w:p>
+    <w:tbl>
+      <w:tblPr>
+        <w:tblStyle w:val="TableGrid"/>
+        <w:tblW w:w="9776" w:type="dxa"/>
+        <w:tblInd w:w="-289" w:type="dxa"/>
+        <w:tblLook w:val="04A0" w:firstRow="1" w:lastRow="0" w:firstColumn="1" w:lastColumn="0" w:noHBand="0" w:noVBand="1"/>
+      </w:tblPr>
+      <w:tblGrid>
+        <w:gridCol w:w="852"/>
+        <w:gridCol w:w="1559"/>
+        <w:gridCol w:w="5244"/>
+        <w:gridCol w:w="1135"/>
+        <w:gridCol w:w="986"/>
+      </w:tblGrid>
+      <w:tr>
+        <w:trPr>
+          <w:tblHeader/>
+        </w:trPr>
+        <w:tc>
+          <w:tcPr>
+            <w:tcW w:w="852" w:type="dxa"/>
+            <w:vAlign w:val="center"/>
+          </w:tcPr>
+          <w:p>
+            <w:pPr>
+              <w:spacing w:before="120" w:line="360" w:lineRule="auto"/>
+              <w:jc w:val="center"/>
+              <w:rPr>
+                <w:b/>
+                <w:sz w:val="24"/>
+                <w:szCs w:val="24"/>
+              </w:rPr>
+            </w:pPr>
+            <w:r>
+              <w:rPr>
+                <w:b/>
+                <w:sz w:val="24"/>
+                <w:szCs w:val="24"/>
+              </w:rPr>
+              <w:t>STT</w:t>
+            </w:r>
+          </w:p>
+        </w:tc>
+        <w:tc>
+          <w:tcPr>
+            <w:tcW w:w="1559" w:type="dxa"/>
+            <w:vAlign w:val="center"/>
+          </w:tcPr>
+          <w:p>
+            <w:pPr>
+              <w:spacing w:before="120" w:line="360" w:lineRule="auto"/>
+              <w:jc w:val="center"/>
+              <w:rPr>
+                <w:b/>
+                <w:sz w:val="24"/>
+                <w:szCs w:val="24"/>
+              </w:rPr>
+            </w:pPr>
+            <w:r>
+              <w:rPr>
+                <w:b/>
+                <w:sz w:val="24"/>
+                <w:szCs w:val="24"/>
+              </w:rPr>
+              <w:t>NỘI DUNG</w:t>
+            </w:r>
+          </w:p>
+        </w:tc>
+        <w:tc>
+          <w:tcPr>
+            <w:tcW w:w="5244" w:type="dxa"/>
+            <w:vAlign w:val="center"/>
+          </w:tcPr>
+          <w:p>
+            <w:pPr>
+              <w:spacing w:before="120" w:line="360" w:lineRule="auto"/>
+              <w:jc w:val="center"/>
+              <w:rPr>
+                <w:b/>
+                <w:sz w:val="24"/>
+                <w:szCs w:val="24"/>
+              </w:rPr>
+            </w:pPr>
+            <w:r>
+              <w:rPr>
+                <w:b/>
+                <w:sz w:val="24"/>
+                <w:szCs w:val="24"/>
+              </w:rPr>
+              <w:t>SẢN PHẨM DỰ KIẾN</w:t>
+            </w:r>
+          </w:p>
+        </w:tc>
+        <w:tc>
+          <w:tcPr>
+            <w:tcW w:w="1135" w:type="dxa"/>
+            <w:vAlign w:val="center"/>
+          </w:tcPr>
+          <w:p>
+            <w:pPr>
+              <w:spacing w:before="120" w:line="360" w:lineRule="auto"/>
+              <w:jc w:val="center"/>
+              <w:rPr>
+                <w:b/>
+                <w:sz w:val="24"/>
+                <w:szCs w:val="24"/>
+              </w:rPr>
+            </w:pPr>
+            <w:r>
+              <w:rPr>
+                <w:b/>
+                <w:sz w:val="24"/>
+                <w:szCs w:val="24"/>
+              </w:rPr>
+              <w:t>TÀI LIỆU</w:t>
+            </w:r>
+          </w:p>
+        </w:tc>
+        <w:tc>
+          <w:tcPr>
+            <w:tcW w:w="986" w:type="dxa"/>
+            <w:vAlign w:val="center"/>
+          </w:tcPr>
+          <w:p>
+            <w:pPr>
+              <w:spacing w:before="120" w:line="360" w:lineRule="auto"/>
+              <w:jc w:val="center"/>
+              <w:rPr>
+                <w:b/>
+                <w:sz w:val="24"/>
+                <w:szCs w:val="24"/>
+              </w:rPr>
+            </w:pPr>
+            <w:r>
+              <w:rPr>
+                <w:b/>
+                <w:sz w:val="24"/>
+                <w:szCs w:val="24"/>
+              </w:rPr>
+              <w:t>THỜI GIAN</w:t>
+            </w:r>
+          </w:p>
+        </w:tc>
+      </w:tr>
+      <w:tr>
+        <w:tc>
+          <w:tcPr>
+            <w:tcW w:w="852" w:type="dxa"/>
+            <w:vAlign w:val="center"/>
+          </w:tcPr>
+          <w:p>
+            <w:pPr>
+              <w:spacing w:before="120" w:line="360" w:lineRule="auto"/>
+              <w:jc w:val="center"/>
+            </w:pPr>
+            <w:r>
+              <w:t>1</w:t>
+            </w:r>
+          </w:p>
+        </w:tc>
+        <w:tc>
+          <w:tcPr>
+            <w:tcW w:w="1559" w:type="dxa"/>
+            <w:vAlign w:val="center"/>
+          </w:tcPr>
+          <w:p>
+            <w:pPr>
+              <w:spacing w:before="120" w:line="360" w:lineRule="auto"/>
+              <w:jc w:val="both"/>
+            </w:pPr>
+            <w:r>
+              <w:t>Khảo sát hệ thống</w:t>
+            </w:r>
+          </w:p>
+        </w:tc>
+        <w:tc>
+          <w:tcPr>
+            <w:tcW w:w="5244" w:type="dxa"/>
+          </w:tcPr>
+          <w:p>
+            <w:pPr>
+              <w:rPr>
+                <w:sz w:val="24"/>
+                <w:szCs w:val="24"/>
+              </w:rPr>
+            </w:pPr>
+            <w:r>
+              <w:rPr>
+                <w:sz w:val="24"/>
+                <w:szCs w:val="24"/>
+              </w:rPr>
+              <w:t>Nhận định tính cần thiết của đề tài,đưa ra các ý định ban đầu về đề tài</w:t>
+            </w:r>
+          </w:p>
+        </w:tc>
+        <w:tc>
+          <w:tcPr>
+            <w:tcW w:w="1135" w:type="dxa"/>
+            <w:vAlign w:val="center"/>
+          </w:tcPr>
+          <w:p>
+            <w:pPr>
+              <w:spacing w:before="120" w:line="360" w:lineRule="auto"/>
+              <w:jc w:val="center"/>
+            </w:pPr>
+          </w:p>
+        </w:tc>
+        <w:tc>
+          <w:tcPr>
+            <w:tcW w:w="986" w:type="dxa"/>
+            <w:vAlign w:val="center"/>
+          </w:tcPr>
+          <w:p>
+            <w:pPr>
+              <w:spacing w:before="120" w:line="360" w:lineRule="auto"/>
+              <w:jc w:val="center"/>
+            </w:pPr>
+            <w:r>
+              <w:t>3 tuần</w:t>
+            </w:r>
+          </w:p>
+        </w:tc>
+      </w:tr>
+      <w:tr>
+        <w:tc>
+          <w:tcPr>
+            <w:tcW w:w="852" w:type="dxa"/>
+            <w:vAlign w:val="center"/>
+          </w:tcPr>
+          <w:p>
+            <w:pPr>
+              <w:spacing w:before="120" w:line="360" w:lineRule="auto"/>
+              <w:jc w:val="center"/>
+            </w:pPr>
+            <w:r>
+              <w:t>2</w:t>
+            </w:r>
+          </w:p>
+        </w:tc>
+        <w:tc>
+          <w:tcPr>
+            <w:tcW w:w="1559" w:type="dxa"/>
+            <w:vAlign w:val="center"/>
+          </w:tcPr>
+          <w:p>
+            <w:pPr>
+              <w:pStyle w:val="NormalWeb"/>
+              <w:spacing w:before="0" w:after="0"/>
+              <w:jc w:val="both"/>
+            </w:pPr>
+            <w:r>
+              <w:rPr>
+                <w:color w:val="000000"/>
+                <w:sz w:val="26"/>
+                <w:szCs w:val="26"/>
+              </w:rPr>
+              <w:t>Phân tích hệ thống</w:t>
+            </w:r>
+          </w:p>
+          <w:p>
+            <w:pPr>
+              <w:spacing w:before="120" w:line="360" w:lineRule="auto"/>
+              <w:jc w:val="both"/>
+            </w:pPr>
+          </w:p>
+        </w:tc>
+        <w:tc>
+          <w:tcPr>
+            <w:tcW w:w="5244" w:type="dxa"/>
+          </w:tcPr>
+          <w:p>
+            <w:pPr>
+              <w:spacing w:before="120" w:line="360" w:lineRule="auto"/>
+              <w:jc w:val="both"/>
+            </w:pPr>
+            <w:r>
+              <w:t xml:space="preserve">Đưa ra phương pháp nghiên cứu cho hệ thống,cả mặt lý thuyết và thực nghiệm </w:t>
+            </w:r>
+          </w:p>
+        </w:tc>
+        <w:tc>
+          <w:tcPr>
+            <w:tcW w:w="1135" w:type="dxa"/>
+            <w:vAlign w:val="center"/>
+          </w:tcPr>
+          <w:p>
+            <w:pPr>
+              <w:spacing w:before="120" w:line="360" w:lineRule="auto"/>
+              <w:jc w:val="center"/>
+            </w:pPr>
+          </w:p>
+        </w:tc>
+        <w:tc>
+          <w:tcPr>
+            <w:tcW w:w="986" w:type="dxa"/>
+            <w:vAlign w:val="center"/>
+          </w:tcPr>
+          <w:p>
+            <w:pPr>
+              <w:spacing w:before="120" w:line="360" w:lineRule="auto"/>
+              <w:jc w:val="center"/>
+            </w:pPr>
+            <w:r>
+              <w:t>3 tuần</w:t>
+            </w:r>
+          </w:p>
+        </w:tc>
+      </w:tr>
+      <w:tr>
+        <w:tc>
+          <w:tcPr>
+            <w:tcW w:w="852" w:type="dxa"/>
+            <w:vAlign w:val="center"/>
+          </w:tcPr>
+          <w:p>
+            <w:pPr>
+              <w:spacing w:before="120" w:line="360" w:lineRule="auto"/>
+              <w:jc w:val="center"/>
+            </w:pPr>
+            <w:r>
+              <w:t>3</w:t>
+            </w:r>
+          </w:p>
+        </w:tc>
+        <w:tc>
+          <w:tcPr>
+            <w:tcW w:w="1559" w:type="dxa"/>
+            <w:vAlign w:val="center"/>
+          </w:tcPr>
+          <w:p>
+            <w:pPr>
+              <w:pStyle w:val="NormalWeb"/>
+              <w:spacing w:before="0" w:after="0"/>
+              <w:jc w:val="both"/>
+            </w:pPr>
+            <w:r>
+              <w:rPr>
+                <w:color w:val="000000"/>
+                <w:sz w:val="26"/>
+                <w:szCs w:val="26"/>
+              </w:rPr>
+              <w:t>Thiết kế hệ thống</w:t>
+            </w:r>
+          </w:p>
+          <w:p>
+            <w:pPr>
+              <w:spacing w:before="120" w:line="360" w:lineRule="auto"/>
+              <w:jc w:val="both"/>
+            </w:pPr>
+          </w:p>
+        </w:tc>
+        <w:tc>
+          <w:tcPr>
+            <w:tcW w:w="5244" w:type="dxa"/>
+          </w:tcPr>
+          <w:p>
+            <w:pPr>
+              <w:spacing w:before="120" w:line="360" w:lineRule="auto"/>
+              <w:jc w:val="both"/>
+            </w:pPr>
+            <w:r>
+              <w:t>Lựa chọn các công cụ,công nghệ để xử lý bài toán</w:t>
+            </w:r>
+          </w:p>
+        </w:tc>
+        <w:tc>
+          <w:tcPr>
+            <w:tcW w:w="1135" w:type="dxa"/>
+            <w:vAlign w:val="center"/>
+          </w:tcPr>
+          <w:p>
+            <w:pPr>
+              <w:spacing w:before="120" w:line="360" w:lineRule="auto"/>
+              <w:jc w:val="center"/>
+            </w:pPr>
+          </w:p>
+        </w:tc>
+        <w:tc>
+          <w:tcPr>
+            <w:tcW w:w="986" w:type="dxa"/>
+            <w:vAlign w:val="center"/>
+          </w:tcPr>
+          <w:p>
+            <w:pPr>
+              <w:spacing w:before="120" w:line="360" w:lineRule="auto"/>
+              <w:jc w:val="center"/>
+            </w:pPr>
+            <w:r>
+              <w:t>3 tuần</w:t>
+            </w:r>
+          </w:p>
+        </w:tc>
+      </w:tr>
+      <w:tr>
+        <w:tc>
+          <w:tcPr>
+            <w:tcW w:w="852" w:type="dxa"/>
+            <w:vAlign w:val="center"/>
+          </w:tcPr>
+          <w:p>
+            <w:pPr>
+              <w:spacing w:before="120" w:line="360" w:lineRule="auto"/>
+              <w:jc w:val="center"/>
+            </w:pPr>
+            <w:r>
+              <w:t>4</w:t>
+            </w:r>
+          </w:p>
+        </w:tc>
+        <w:tc>
+          <w:tcPr>
+            <w:tcW w:w="1559" w:type="dxa"/>
+            <w:vAlign w:val="center"/>
+          </w:tcPr>
+          <w:p>
+            <w:pPr>
+              <w:pStyle w:val="NormalWeb"/>
+              <w:spacing w:before="0" w:after="0"/>
+              <w:jc w:val="both"/>
+            </w:pPr>
+            <w:r>
+              <w:rPr>
+                <w:color w:val="000000"/>
+                <w:sz w:val="26"/>
+                <w:szCs w:val="26"/>
+              </w:rPr>
+              <w:t>Xây dựng hệ thống</w:t>
+            </w:r>
+          </w:p>
+          <w:p>
+            <w:pPr>
+              <w:pStyle w:val="NormalWeb"/>
+              <w:spacing w:before="0" w:after="0"/>
+              <w:jc w:val="both"/>
+              <w:rPr>
+                <w:color w:val="000000"/>
+                <w:sz w:val="26"/>
+                <w:szCs w:val="26"/>
+              </w:rPr>
+            </w:pPr>
+          </w:p>
+        </w:tc>
+        <w:tc>
+          <w:tcPr>
+            <w:tcW w:w="5244" w:type="dxa"/>
+          </w:tcPr>
+          <w:p>
+            <w:pPr>
+              <w:spacing w:before="120" w:line="360" w:lineRule="auto"/>
+              <w:jc w:val="both"/>
+            </w:pPr>
+            <w:r>
+              <w:t>Sử dụng các công cụ,công nghệ đã chọn để bắt đầu xây dựng hệ thống</w:t>
+            </w:r>
+          </w:p>
+        </w:tc>
+        <w:tc>
+          <w:tcPr>
+            <w:tcW w:w="1135" w:type="dxa"/>
+            <w:vAlign w:val="center"/>
+          </w:tcPr>
+          <w:p>
+            <w:pPr>
+              <w:spacing w:before="120" w:line="360" w:lineRule="auto"/>
+              <w:jc w:val="center"/>
+            </w:pPr>
+          </w:p>
+        </w:tc>
+        <w:tc>
+          <w:tcPr>
+            <w:tcW w:w="986" w:type="dxa"/>
+            <w:vAlign w:val="center"/>
+          </w:tcPr>
+          <w:p>
+            <w:pPr>
+              <w:spacing w:before="120" w:line="360" w:lineRule="auto"/>
+              <w:jc w:val="center"/>
+            </w:pPr>
+            <w:r>
+              <w:t>3 tuần</w:t>
+            </w:r>
+          </w:p>
+        </w:tc>
+      </w:tr>
+      <w:tr>
+        <w:tc>
+          <w:tcPr>
+            <w:tcW w:w="852" w:type="dxa"/>
+            <w:vAlign w:val="center"/>
+          </w:tcPr>
+          <w:p>
+            <w:pPr>
+              <w:spacing w:before="120" w:line="360" w:lineRule="auto"/>
+              <w:jc w:val="center"/>
+            </w:pPr>
+            <w:r>
+              <w:t>5</w:t>
+            </w:r>
+          </w:p>
+        </w:tc>
+        <w:tc>
+          <w:tcPr>
+            <w:tcW w:w="1559" w:type="dxa"/>
+            <w:vAlign w:val="center"/>
+          </w:tcPr>
+          <w:p>
+            <w:pPr>
+              <w:pStyle w:val="NormalWeb"/>
+              <w:spacing w:before="0" w:after="0"/>
+              <w:jc w:val="both"/>
+              <w:rPr>
+                <w:color w:val="000000"/>
+                <w:sz w:val="26"/>
+                <w:szCs w:val="26"/>
+                <w:lang w:val="en-US"/>
+              </w:rPr>
+            </w:pPr>
+            <w:r>
+              <w:rPr>
+                <w:color w:val="000000"/>
+                <w:sz w:val="26"/>
+                <w:szCs w:val="26"/>
+                <w:lang w:val="en-US"/>
+              </w:rPr>
+              <w:t>Kết luận</w:t>
+            </w:r>
+          </w:p>
+        </w:tc>
+        <w:tc>
+          <w:tcPr>
+            <w:tcW w:w="5244" w:type="dxa"/>
+          </w:tcPr>
+          <w:p>
+            <w:pPr>
+              <w:spacing w:before="120" w:line="360" w:lineRule="auto"/>
+              <w:jc w:val="both"/>
+            </w:pPr>
+          </w:p>
+        </w:tc>
+        <w:tc>
+          <w:tcPr>
+            <w:tcW w:w="1135" w:type="dxa"/>
+            <w:vAlign w:val="center"/>
+          </w:tcPr>
+          <w:p>
+            <w:pPr>
+              <w:spacing w:before="120" w:line="360" w:lineRule="auto"/>
+              <w:jc w:val="center"/>
+            </w:pPr>
+          </w:p>
+        </w:tc>
+        <w:tc>
+          <w:tcPr>
+            <w:tcW w:w="986" w:type="dxa"/>
+            <w:vAlign w:val="center"/>
+          </w:tcPr>
+          <w:p>
+            <w:pPr>
+              <w:spacing w:before="120" w:line="360" w:lineRule="auto"/>
+              <w:jc w:val="center"/>
+            </w:pPr>
+          </w:p>
+        </w:tc>
+      </w:tr>
+    </w:tbl>
+    <w:p>
+      <w:pPr>
+        <w:outlineLvl w:val="1"/>
+        <w:rPr>
+          <w:b/>
+          <w:u w:val="single"/>
+        </w:rPr>
+      </w:pPr>
+    </w:p>
+    <w:p>
+      <w:pPr>
+        <w:pStyle w:val="NoidungLoiNoiDau"/>
+        <w:spacing w:before="240" w:line="312" w:lineRule="auto"/>
+        <w:ind w:firstLine="0"/>
+        <w:jc w:val="center"/>
+        <w:outlineLvl w:val="0"/>
+        <w:rPr>
+          <w:b/>
+          <w:i w:val="0"/>
+          <w:sz w:val="40"/>
+          <w:szCs w:val="40"/>
+        </w:rPr>
+      </w:pPr>
+      <w:r>
+        <w:rPr>
+          <w:b/>
+          <w:i w:val="0"/>
+          <w:sz w:val="40"/>
+          <w:szCs w:val="40"/>
+        </w:rPr>
+        <w:t>CHƯ</w:t>
+      </w:r>
+      <w:r>
+        <w:rPr>
+          <w:b/>
+          <w:i w:val="0"/>
+          <w:sz w:val="40"/>
+          <w:szCs w:val="40"/>
+        </w:rPr>
+        <w:t>Ơ</w:t>
+      </w:r>
+      <w:r>
+        <w:rPr>
+          <w:b/>
+          <w:i w:val="0"/>
+          <w:sz w:val="40"/>
+          <w:szCs w:val="40"/>
+        </w:rPr>
+        <w:t xml:space="preserve">NG </w:t>
+      </w:r>
+      <w:r>
+        <w:rPr>
+          <w:b/>
+          <w:i w:val="0"/>
+          <w:sz w:val="40"/>
+          <w:szCs w:val="40"/>
+        </w:rPr>
+        <w:t>II</w:t>
+      </w:r>
+      <w:r>
+        <w:rPr>
+          <w:b/>
+          <w:i w:val="0"/>
+          <w:sz w:val="40"/>
+          <w:szCs w:val="40"/>
+        </w:rPr>
+        <w:t xml:space="preserve">: </w:t>
+      </w:r>
+      <w:r>
+        <w:rPr>
+          <w:b/>
+          <w:i w:val="0"/>
+          <w:sz w:val="40"/>
+          <w:szCs w:val="40"/>
+        </w:rPr>
+        <w:t>PHÂN TÍCH VÀ THIẾT KẾ HỆ THỐNG</w:t>
+      </w:r>
+    </w:p>
+    <w:p/>
+    <w:p/>
+    <w:p>
+      <w:pPr>
         <w:numPr>
           <w:ilvl w:val="0"/>
-          <w:numId w:val="4"/>
+          <w:numId w:val="7"/>
+        </w:numPr>
+        <w:outlineLvl w:val="1"/>
+        <w:rPr>
+          <w:b/>
+          <w:u w:val="single"/>
+        </w:rPr>
+      </w:pPr>
+      <w:r>
+        <w:rPr>
+          <w:b/>
+          <w:u w:val="single"/>
+        </w:rPr>
+        <w:t>KHẢO SÁT HỆ THỐNG</w:t>
+      </w:r>
+      <w:r>
+        <w:rPr>
+          <w:b/>
+          <w:u w:val="single"/>
+        </w:rPr>
+        <w:t>:</w:t>
+      </w:r>
+    </w:p>
+    <w:p>
+      <w:pPr>
+        <w:numPr>
+          <w:ilvl w:val="1"/>
+          <w:numId w:val="7"/>
         </w:numPr>
         <w:outlineLvl w:val="2"/>
         <w:rPr>
           <w:b/>
         </w:rPr>
       </w:pPr>
-      <w:bookmarkStart w:id="59" w:name="_Toc345432174"/>
-      <w:bookmarkStart w:id="60" w:name="_Toc345432380"/>
-      <w:bookmarkStart w:id="61" w:name="_Toc345450202"/>
-      <w:bookmarkStart w:id="62" w:name="_Toc345450767"/>
-      <w:bookmarkStart w:id="63" w:name="_Toc345451136"/>
-      <w:bookmarkStart w:id="64" w:name="_Toc345859990"/>
       <w:r>
         <w:rPr>
           <w:b/>
         </w:rPr>
-        <w:t>Mô</w:t>
-      </w:r>
-      <w:r>
+        <w:t>Tên đề tài:</w:t>
+      </w:r>
+    </w:p>
+    <w:p>
+      <w:pPr>
+        <w:outlineLvl w:val="1"/>
         <w:rPr>
           <w:b/>
-        </w:rPr>
-        <w:t xml:space="preserve"> tả khái quá hoạt động nghiệp vụ:</w:t>
-      </w:r>
-      <w:bookmarkEnd w:id="59"/>
-      <w:bookmarkEnd w:id="60"/>
-      <w:bookmarkEnd w:id="61"/>
-      <w:bookmarkEnd w:id="62"/>
-      <w:bookmarkEnd w:id="63"/>
-      <w:bookmarkEnd w:id="64"/>
-    </w:p>
-    <w:p>
-      <w:pPr>
-        <w:numPr>
-          <w:ilvl w:val="1"/>
-          <w:numId w:val="4"/>
-        </w:numPr>
-        <w:jc w:val="both"/>
-      </w:pPr>
-      <w:r>
-        <w:t>Khách tới quán</w:t>
-      </w:r>
-      <w:r>
-        <w:t xml:space="preserve"> nhân viên bảo vệ sẽ ra dắt xe cho khách.</w:t>
-      </w:r>
-    </w:p>
-    <w:p>
-      <w:pPr>
-        <w:numPr>
-          <w:ilvl w:val="1"/>
-          <w:numId w:val="4"/>
-        </w:numPr>
-        <w:jc w:val="both"/>
+          <w:u w:val="single"/>
+        </w:rPr>
       </w:pPr>
     </w:p>
     <w:p>
       <w:pPr>
         <w:pStyle w:val="NoidungLoiNoiDau"/>
+        <w:spacing w:before="240" w:line="312" w:lineRule="auto"/>
         <w:ind w:firstLine="0"/>
+        <w:outlineLvl w:val="0"/>
+        <w:rPr>
+          <w:b/>
+          <w:i w:val="0"/>
+          <w:sz w:val="40"/>
+          <w:szCs w:val="40"/>
+        </w:rPr>
       </w:pPr>
     </w:p>
     <w:p>
       <w:pPr>
         <w:pStyle w:val="NoidungLoiNoiDau"/>
-        <w:ind w:firstLine="0"/>
-      </w:pPr>
-    </w:p>
-    <w:p>
-      <w:pPr>
-        <w:pStyle w:val="NoidungLoiNoiDau"/>
-        <w:ind w:firstLine="0"/>
-      </w:pPr>
-    </w:p>
-    <w:p>
-      <w:pPr>
-        <w:pStyle w:val="NoidungLoiNoiDau"/>
-        <w:ind w:firstLine="0"/>
-      </w:pPr>
-    </w:p>
-    <w:p>
-      <w:pPr>
-        <w:pStyle w:val="NoidungLoiNoiDau"/>
-        <w:ind w:firstLine="0"/>
-      </w:pPr>
-    </w:p>
-    <w:p>
-      <w:pPr>
-        <w:pStyle w:val="NoidungLoiNoiDau"/>
-        <w:ind w:firstLine="0"/>
-      </w:pPr>
-    </w:p>
-    <w:p>
-      <w:pPr>
-        <w:pStyle w:val="NoidungLoiNoiDau"/>
-        <w:ind w:firstLine="0"/>
-      </w:pPr>
-    </w:p>
-    <w:p>
-      <w:pPr>
-        <w:pStyle w:val="NoidungLoiNoiDau"/>
-        <w:ind w:firstLine="0"/>
-      </w:pPr>
-    </w:p>
-    <w:p>
-      <w:pPr>
-        <w:pStyle w:val="NoidungLoiNoiDau"/>
-        <w:ind w:firstLine="0"/>
-      </w:pPr>
-    </w:p>
-    <w:p>
-      <w:pPr>
-        <w:pStyle w:val="NoidungLoiNoiDau"/>
-        <w:ind w:firstLine="0"/>
-      </w:pPr>
-    </w:p>
-    <w:p>
-      <w:pPr>
-        <w:pStyle w:val="NoidungLoiNoiDau"/>
-        <w:ind w:firstLine="0"/>
-      </w:pPr>
-    </w:p>
-    <w:p>
-      <w:pPr>
-        <w:pStyle w:val="NoidungLoiNoiDau"/>
-        <w:ind w:firstLine="0"/>
-      </w:pPr>
-    </w:p>
-    <w:p>
-      <w:pPr>
-        <w:pStyle w:val="NoidungLoiNoiDau"/>
-        <w:ind w:firstLine="0"/>
-      </w:pPr>
-    </w:p>
-    <w:p>
-      <w:pPr>
-        <w:pStyle w:val="NoidungLoiNoiDau"/>
-        <w:ind w:firstLine="0"/>
-      </w:pPr>
-    </w:p>
-    <w:p>
-      <w:pPr>
-        <w:pStyle w:val="NoidungLoiNoiDau"/>
-        <w:ind w:firstLine="0"/>
-      </w:pPr>
-    </w:p>
-    <w:p>
-      <w:pPr>
-        <w:pStyle w:val="NoidungLoiNoiDau"/>
-        <w:ind w:firstLine="0"/>
-      </w:pPr>
-    </w:p>
-    <w:p>
-      <w:pPr>
-        <w:pStyle w:val="NoidungLoiNoiDau"/>
-        <w:ind w:firstLine="0"/>
-      </w:pPr>
-    </w:p>
-    <w:p>
-      <w:pPr>
-        <w:pStyle w:val="NoidungLoiNoiDau"/>
-        <w:ind w:firstLine="0"/>
-      </w:pPr>
-    </w:p>
-    <w:p>
-      <w:pPr>
-        <w:pStyle w:val="NoidungLoiNoiDau"/>
-        <w:ind w:firstLine="0"/>
-      </w:pPr>
-    </w:p>
-    <w:p>
-      <w:pPr>
-        <w:pStyle w:val="NoidungLoiNoiDau"/>
-        <w:ind w:firstLine="0"/>
-      </w:pPr>
-    </w:p>
-    <w:p>
-      <w:pPr>
-        <w:pStyle w:val="NoidungLoiNoiDau"/>
-        <w:ind w:firstLine="0"/>
-      </w:pPr>
-    </w:p>
-    <w:p>
-      <w:pPr>
-        <w:pStyle w:val="NoidungLoiNoiDau"/>
-        <w:ind w:firstLine="0"/>
-      </w:pPr>
-    </w:p>
-    <w:p>
-      <w:pPr>
-        <w:pStyle w:val="NoidungLoiNoiDau"/>
-        <w:ind w:firstLine="0"/>
-      </w:pPr>
-    </w:p>
-    <w:p>
-      <w:pPr>
-        <w:pStyle w:val="NoidungLoiNoiDau"/>
-        <w:ind w:firstLine="0"/>
-      </w:pPr>
-    </w:p>
-    <w:p>
-      <w:pPr>
-        <w:pStyle w:val="NoidungLoiNoiDau"/>
-        <w:ind w:firstLine="0"/>
-      </w:pPr>
-    </w:p>
-    <w:p>
-      <w:pPr>
-        <w:pStyle w:val="NoidungLoiNoiDau"/>
-        <w:ind w:firstLine="0"/>
-      </w:pPr>
-    </w:p>
-    <w:p>
-      <w:pPr>
-        <w:pStyle w:val="NoidungLoiNoiDau"/>
-        <w:ind w:firstLine="0"/>
-      </w:pPr>
-    </w:p>
-    <w:p>
-      <w:pPr>
-        <w:pStyle w:val="NoidungLoiNoiDau"/>
-        <w:ind w:firstLine="0"/>
-      </w:pPr>
-    </w:p>
-    <w:p>
-      <w:pPr>
-        <w:pStyle w:val="NoidungLoiNoiDau"/>
-        <w:ind w:firstLine="0"/>
-      </w:pPr>
-    </w:p>
-    <w:p>
-      <w:pPr>
-        <w:pStyle w:val="NoidungLoiNoiDau"/>
-        <w:ind w:firstLine="0"/>
-      </w:pPr>
-    </w:p>
-    <w:p>
-      <w:pPr>
-        <w:pStyle w:val="NoidungLoiNoiDau"/>
-        <w:ind w:firstLine="0"/>
-      </w:pPr>
-    </w:p>
-    <w:p>
-      <w:pPr>
-        <w:pStyle w:val="NoidungLoiNoiDau"/>
-        <w:ind w:firstLine="0"/>
-      </w:pPr>
-    </w:p>
-    <w:p>
-      <w:pPr>
-        <w:pStyle w:val="NoidungLoiNoiDau"/>
-        <w:ind w:firstLine="0"/>
-      </w:pPr>
-    </w:p>
-    <w:p>
-      <w:pPr>
-        <w:pStyle w:val="NoidungLoiNoiDau"/>
-        <w:ind w:firstLine="0"/>
-      </w:pPr>
-    </w:p>
-    <w:p>
-      <w:pPr>
-        <w:pStyle w:val="NoidungLoiNoiDau"/>
-        <w:ind w:firstLine="0"/>
-        <w:rPr>
-          <w:i w:val="0"/>
-          <w:iCs/>
-        </w:rPr>
+        <w:outlineLvl w:val="0"/>
       </w:pPr>
     </w:p>
     <w:sectPr>
@@ -3412,6 +3873,127 @@
     </w:lvl>
   </w:abstractNum>
   <w:abstractNum w:abstractNumId="5" w15:restartNumberingAfterBreak="0">
+    <w:nsid w:val="76724B85"/>
+    <w:multiLevelType w:val="hybridMultilevel"/>
+    <w:tmpl w:val="076E7322"/>
+    <w:lvl w:ilvl="0" w:tplc="2542B15E">
+      <w:start w:val="1"/>
+      <w:numFmt w:val="upperRoman"/>
+      <w:lvlText w:val="%1."/>
+      <w:lvlJc w:val="right"/>
+      <w:pPr>
+        <w:tabs>
+          <w:tab w:val="num" w:pos="720"/>
+        </w:tabs>
+        <w:ind w:left="720" w:hanging="180"/>
+      </w:pPr>
+      <w:rPr>
+        <w:rFonts w:hint="default"/>
+      </w:rPr>
+    </w:lvl>
+    <w:lvl w:ilvl="1" w:tplc="0409000F">
+      <w:start w:val="1"/>
+      <w:numFmt w:val="decimal"/>
+      <w:lvlText w:val="%2."/>
+      <w:lvlJc w:val="left"/>
+      <w:pPr>
+        <w:tabs>
+          <w:tab w:val="num" w:pos="1440"/>
+        </w:tabs>
+        <w:ind w:left="1440" w:hanging="360"/>
+      </w:pPr>
+      <w:rPr>
+        <w:rFonts w:hint="default"/>
+      </w:rPr>
+    </w:lvl>
+    <w:lvl w:ilvl="2" w:tplc="66288686">
+      <w:numFmt w:val="bullet"/>
+      <w:lvlText w:val="-"/>
+      <w:lvlJc w:val="left"/>
+      <w:pPr>
+        <w:tabs>
+          <w:tab w:val="num" w:pos="2340"/>
+        </w:tabs>
+        <w:ind w:left="2340" w:hanging="360"/>
+      </w:pPr>
+      <w:rPr>
+        <w:rFonts w:ascii="Times New Roman" w:eastAsia="Times New Roman" w:hAnsi="Times New Roman" w:cs="Times New Roman" w:hint="default"/>
+      </w:rPr>
+    </w:lvl>
+    <w:lvl w:ilvl="3" w:tplc="0409000F">
+      <w:start w:val="1"/>
+      <w:numFmt w:val="decimal"/>
+      <w:lvlText w:val="%4."/>
+      <w:lvlJc w:val="left"/>
+      <w:pPr>
+        <w:tabs>
+          <w:tab w:val="num" w:pos="2880"/>
+        </w:tabs>
+        <w:ind w:left="2880" w:hanging="360"/>
+      </w:pPr>
+    </w:lvl>
+    <w:lvl w:ilvl="4" w:tplc="04090019" w:tentative="1">
+      <w:start w:val="1"/>
+      <w:numFmt w:val="lowerLetter"/>
+      <w:lvlText w:val="%5."/>
+      <w:lvlJc w:val="left"/>
+      <w:pPr>
+        <w:tabs>
+          <w:tab w:val="num" w:pos="3600"/>
+        </w:tabs>
+        <w:ind w:left="3600" w:hanging="360"/>
+      </w:pPr>
+    </w:lvl>
+    <w:lvl w:ilvl="5" w:tplc="0409001B" w:tentative="1">
+      <w:start w:val="1"/>
+      <w:numFmt w:val="lowerRoman"/>
+      <w:lvlText w:val="%6."/>
+      <w:lvlJc w:val="right"/>
+      <w:pPr>
+        <w:tabs>
+          <w:tab w:val="num" w:pos="4320"/>
+        </w:tabs>
+        <w:ind w:left="4320" w:hanging="180"/>
+      </w:pPr>
+    </w:lvl>
+    <w:lvl w:ilvl="6" w:tplc="0409000F" w:tentative="1">
+      <w:start w:val="1"/>
+      <w:numFmt w:val="decimal"/>
+      <w:lvlText w:val="%7."/>
+      <w:lvlJc w:val="left"/>
+      <w:pPr>
+        <w:tabs>
+          <w:tab w:val="num" w:pos="5040"/>
+        </w:tabs>
+        <w:ind w:left="5040" w:hanging="360"/>
+      </w:pPr>
+    </w:lvl>
+    <w:lvl w:ilvl="7" w:tplc="04090019" w:tentative="1">
+      <w:start w:val="1"/>
+      <w:numFmt w:val="lowerLetter"/>
+      <w:lvlText w:val="%8."/>
+      <w:lvlJc w:val="left"/>
+      <w:pPr>
+        <w:tabs>
+          <w:tab w:val="num" w:pos="5760"/>
+        </w:tabs>
+        <w:ind w:left="5760" w:hanging="360"/>
+      </w:pPr>
+    </w:lvl>
+    <w:lvl w:ilvl="8" w:tplc="0409001B" w:tentative="1">
+      <w:start w:val="1"/>
+      <w:numFmt w:val="lowerRoman"/>
+      <w:lvlText w:val="%9."/>
+      <w:lvlJc w:val="right"/>
+      <w:pPr>
+        <w:tabs>
+          <w:tab w:val="num" w:pos="6480"/>
+        </w:tabs>
+        <w:ind w:left="6480" w:hanging="180"/>
+      </w:pPr>
+    </w:lvl>
+  </w:abstractNum>
+  <w:abstractNum w:abstractNumId="6" w15:restartNumberingAfterBreak="0">
     <w:nsid w:val="7CD01895"/>
     <w:multiLevelType w:val="hybridMultilevel"/>
     <w:tmpl w:val="D7E401EC"/>
@@ -3531,7 +4113,7 @@
     <w:abstractNumId w:val="4"/>
   </w:num>
   <w:num w:numId="3">
-    <w:abstractNumId w:val="5"/>
+    <w:abstractNumId w:val="6"/>
   </w:num>
   <w:num w:numId="4">
     <w:abstractNumId w:val="1"/>
@@ -3541,6 +4123,9 @@
   </w:num>
   <w:num w:numId="6">
     <w:abstractNumId w:val="2"/>
+  </w:num>
+  <w:num w:numId="7">
+    <w:abstractNumId w:val="5"/>
   </w:num>
 </w:numbering>
 </file>
@@ -3943,7 +4528,7 @@
   <w:style w:type="paragraph" w:default="1" w:styleId="Normal">
     <w:name w:val="Normal"/>
     <w:qFormat/>
-    <w:rsid w:val="00D566F3"/>
+    <w:rsid w:val="003665BE"/>
     <w:pPr>
       <w:spacing w:after="0" w:line="240" w:lineRule="auto"/>
     </w:pPr>
@@ -4344,6 +4929,45 @@
       <w:bCs/>
     </w:rPr>
   </w:style>
+  <w:style w:type="paragraph" w:styleId="NormalWeb">
+    <w:name w:val="Normal (Web)"/>
+    <w:basedOn w:val="Normal"/>
+    <w:uiPriority w:val="99"/>
+    <w:unhideWhenUsed/>
+    <w:rsid w:val="00905D79"/>
+    <w:pPr>
+      <w:spacing w:before="100" w:beforeAutospacing="1" w:after="100" w:afterAutospacing="1"/>
+    </w:pPr>
+    <w:rPr>
+      <w:color w:val="auto"/>
+      <w:sz w:val="24"/>
+      <w:szCs w:val="24"/>
+      <w:lang w:val="vi-VN" w:eastAsia="vi-VN"/>
+    </w:rPr>
+  </w:style>
+  <w:style w:type="table" w:styleId="TableGrid">
+    <w:name w:val="Table Grid"/>
+    <w:basedOn w:val="TableNormal"/>
+    <w:uiPriority w:val="39"/>
+    <w:rsid w:val="00905D79"/>
+    <w:pPr>
+      <w:spacing w:after="0" w:line="240" w:lineRule="auto"/>
+    </w:pPr>
+    <w:rPr>
+      <w:rFonts w:ascii="Times New Roman" w:hAnsi="Times New Roman"/>
+      <w:sz w:val="28"/>
+    </w:rPr>
+    <w:tblPr>
+      <w:tblBorders>
+        <w:top w:val="single" w:sz="4" w:space="0" w:color="auto"/>
+        <w:left w:val="single" w:sz="4" w:space="0" w:color="auto"/>
+        <w:bottom w:val="single" w:sz="4" w:space="0" w:color="auto"/>
+        <w:right w:val="single" w:sz="4" w:space="0" w:color="auto"/>
+        <w:insideH w:val="single" w:sz="4" w:space="0" w:color="auto"/>
+        <w:insideV w:val="single" w:sz="4" w:space="0" w:color="auto"/>
+      </w:tblBorders>
+    </w:tblPr>
+  </w:style>
 </w:styles>
 </file>
 

</xml_diff>